<commit_message>
add final model and second report
</commit_message>
<xml_diff>
--- a/reports/2-final-solution-report.docx
+++ b/reports/2-final-solution-report.docx
@@ -11,21 +11,9 @@
           <w:strike w:val="0"/>
           <w:color w:val="000000"/>
           <w:sz w:val="22"/>
-          <w:u/>
         </w:rPr>
-        <w:t>For the final solution, I have fine-tuned and tested several models from Hugging Face Seq2SeqTextGeneration models such Bert, T5, Blenderbot, and compared them with RadarPlot.</w:t>
-      </w:r>
-    </w:p>
-    <w:p>
-      <w:r>
-        <w:br/>
-      </w:r>
-    </w:p>
-    <w:p>
-      <w:pPr>
-        <w:spacing w:after="0" w:before="0"/>
-        <w:ind w:firstLine="0" w:left="0" w:right="0"/>
-      </w:pPr>
+        <w:t xml:space="preserve">For the final solution, I have fine-tuned and tested several models from Hugging Face Seq2SeqTextGeneration models such Bert, T5, Blenderbot, and </w:t>
+      </w:r>
       <w:r>
         <w:rPr>
           <w:rFonts w:ascii="Arial" w:hAnsi="Arial"/>
@@ -34,21 +22,9 @@
           <w:strike w:val="0"/>
           <w:color w:val="000000"/>
           <w:sz w:val="22"/>
-          <w:u/>
         </w:rPr>
-        <w:t>Problem I faced is that I couldn’t train all the model at once, so I just saved the test results, and visualised the metrics of each model to choose the best one.</w:t>
-      </w:r>
-    </w:p>
-    <w:p>
-      <w:r>
-        <w:br/>
-      </w:r>
-    </w:p>
-    <w:p>
-      <w:pPr>
-        <w:spacing w:after="0" w:before="0"/>
-        <w:ind w:firstLine="0" w:left="0" w:right="0"/>
-      </w:pPr>
+        <w:t>MVP,</w:t>
+      </w:r>
       <w:r>
         <w:rPr>
           <w:rFonts w:ascii="Arial" w:hAnsi="Arial"/>
@@ -57,7 +33,50 @@
           <w:strike w:val="0"/>
           <w:color w:val="000000"/>
           <w:sz w:val="22"/>
-          <w:u/>
+        </w:rPr>
+        <w:t xml:space="preserve"> and compared them with RadarPlot.</w:t>
+      </w:r>
+    </w:p>
+    <w:p>
+      <w:r>
+        <w:br/>
+      </w:r>
+    </w:p>
+    <w:p>
+      <w:pPr>
+        <w:spacing w:after="0" w:before="0"/>
+        <w:ind w:firstLine="0" w:left="0" w:right="0"/>
+      </w:pPr>
+      <w:r>
+        <w:rPr>
+          <w:rFonts w:ascii="Arial" w:hAnsi="Arial"/>
+          <w:b w:val="0"/>
+          <w:i w:val="0"/>
+          <w:strike w:val="0"/>
+          <w:color w:val="000000"/>
+          <w:sz w:val="22"/>
+        </w:rPr>
+        <w:t>Problem I faced is that I couldn’t train all the model at once, so I just saved the test results, and visualised the metrics of each model to choose the best one.</w:t>
+      </w:r>
+    </w:p>
+    <w:p>
+      <w:r>
+        <w:br/>
+      </w:r>
+    </w:p>
+    <w:p>
+      <w:pPr>
+        <w:spacing w:after="0" w:before="0"/>
+        <w:ind w:firstLine="0" w:left="0" w:right="0"/>
+      </w:pPr>
+      <w:r>
+        <w:rPr>
+          <w:rFonts w:ascii="Arial" w:hAnsi="Arial"/>
+          <w:b w:val="0"/>
+          <w:i w:val="0"/>
+          <w:strike w:val="0"/>
+          <w:color w:val="000000"/>
+          <w:sz w:val="22"/>
         </w:rPr>
         <w:t>I have used the original dataset from para-NMT-detox and, in addition, I have used</w:t>
       </w:r>
@@ -93,7 +112,6 @@
           <w:strike w:val="0"/>
           <w:color w:val="000000"/>
           <w:sz w:val="22"/>
-          <w:u/>
         </w:rPr>
         <w:t>for testing the network.</w:t>
       </w:r>
@@ -116,14 +134,47 @@
           <w:strike w:val="0"/>
           <w:color w:val="000000"/>
           <w:sz w:val="22"/>
-          <w:u/>
         </w:rPr>
-        <w:t>Next,I have fine-tuned and tested several models from Hugging Face Seq2SeqTextGeneration models such Bert and T5, which gave the nearly similar performance for every metric. The results were promising with a BLEU score of almost 30.</w:t>
+        <w:t>Next,I have fine-tuned and tested several models from Hugging Face Seq2SeqTextGeneration models such Bert, T5, and MVP, which gave the nearly similar performance for every metric. The results were promising with a BLEU score of almost 30.</w:t>
       </w:r>
     </w:p>
     <w:p>
       <w:r>
         <w:br/>
+      </w:r>
+      <w:r>
+        <w:t>Finally, I have made radar plot with 3 metrics: BLEU score, brevity penalty, and average inference time, where each model's test results is compared (1000 values from dataset).</w:t>
+      </w:r>
+    </w:p>
+    <w:p/>
+    <w:p>
+      <w:r>
+        <w:drawing>
+          <wp:inline>
+            <wp:extent cx="6481572" cy="3334772"/>
+            <wp:docPr id="2" name="Picture 2"/>
+            <a:graphic>
+              <a:graphicData uri="http://schemas.openxmlformats.org/drawingml/2006/picture">
+                <pic:pic>
+                  <pic:nvPicPr>
+                    <pic:cNvPr id="1" name="Picture 1"/>
+                    <pic:cNvPicPr preferRelativeResize="true"/>
+                  </pic:nvPicPr>
+                  <pic:blipFill>
+                    <a:blip r:embed="rId1"/>
+                    <a:stretch/>
+                  </pic:blipFill>
+                  <pic:spPr>
+                    <a:xfrm flipH="false" flipV="false" rot="0">
+                      <a:ext cx="6481572" cy="3334772"/>
+                    </a:xfrm>
+                    <a:prstGeom prst="rect"/>
+                  </pic:spPr>
+                </pic:pic>
+              </a:graphicData>
+            </a:graphic>
+          </wp:inline>
+        </w:drawing>
       </w:r>
     </w:p>
     <w:sectPr/>

</xml_diff>